<commit_message>
Update Lab 4. Flow control, variables, expressions.docx
</commit_message>
<xml_diff>
--- a/DOCX/Lab 4. Flow control, variables, expressions.docx
+++ b/DOCX/Lab 4. Flow control, variables, expressions.docx
@@ -283,23 +283,7 @@
           <w:rFonts w:ascii="Segoe UI" w:eastAsia="Segoe UI" w:hAnsi="Segoe UI" w:cs="Times New Roman"/>
           <w:sz w:val="20"/>
         </w:rPr>
-        <w:t xml:space="preserve">Add two columns </w:t>
-      </w:r>
-      <w:proofErr w:type="gramStart"/>
-      <w:r>
-        <w:rPr>
-          <w:rFonts w:ascii="Segoe UI" w:eastAsia="Segoe UI" w:hAnsi="Segoe UI" w:cs="Times New Roman"/>
-          <w:sz w:val="20"/>
-        </w:rPr>
-        <w:t>similar to</w:t>
-      </w:r>
-      <w:proofErr w:type="gramEnd"/>
-      <w:r>
-        <w:rPr>
-          <w:rFonts w:ascii="Segoe UI" w:eastAsia="Segoe UI" w:hAnsi="Segoe UI" w:cs="Times New Roman"/>
-          <w:sz w:val="20"/>
-        </w:rPr>
-        <w:t xml:space="preserve"> the screenshot below, with the cities and capacities data, and then format the data as a table with headers:</w:t>
+        <w:t>Add two columns similar to the screenshot below, with the cities and capacities data, and then format the data as a table with headers:</w:t>
       </w:r>
     </w:p>
     <w:p>
@@ -602,23 +586,7 @@
           <w:rFonts w:ascii="Segoe UI" w:eastAsia="Segoe UI" w:hAnsi="Segoe UI" w:cs="Times New Roman"/>
           <w:sz w:val="20"/>
         </w:rPr>
-        <w:t xml:space="preserve">Use the following screenshot to name the </w:t>
-      </w:r>
-      <w:proofErr w:type="gramStart"/>
-      <w:r>
-        <w:rPr>
-          <w:rFonts w:ascii="Segoe UI" w:eastAsia="Segoe UI" w:hAnsi="Segoe UI" w:cs="Times New Roman"/>
-          <w:sz w:val="20"/>
-        </w:rPr>
-        <w:t>flow, and</w:t>
-      </w:r>
-      <w:proofErr w:type="gramEnd"/>
-      <w:r>
-        <w:rPr>
-          <w:rFonts w:ascii="Segoe UI" w:eastAsia="Segoe UI" w:hAnsi="Segoe UI" w:cs="Times New Roman"/>
-          <w:sz w:val="20"/>
-        </w:rPr>
-        <w:t xml:space="preserve"> set the flow frequency.</w:t>
+        <w:t>Use the following screenshot to name the flow, and set the flow frequency.</w:t>
       </w:r>
     </w:p>
     <w:p>
@@ -2201,7 +2169,6 @@
         </w:rPr>
         <w:t>int(item</w:t>
       </w:r>
-      <w:proofErr w:type="gramStart"/>
       <w:r>
         <w:rPr>
           <w:rFonts w:ascii="Consolas" w:eastAsia="Segoe UI" w:hAnsi="Consolas" w:cs="Times New Roman"/>
@@ -2212,7 +2179,6 @@
         </w:rPr>
         <w:t>()[</w:t>
       </w:r>
-      <w:proofErr w:type="gramEnd"/>
       <w:r>
         <w:rPr>
           <w:rFonts w:ascii="Consolas" w:eastAsia="Segoe UI" w:hAnsi="Consolas" w:cs="Times New Roman"/>
@@ -2221,16 +2187,7 @@
           <w:color w:val="277DFF"/>
           <w:sz w:val="20"/>
         </w:rPr>
-        <w:t>‘Capacity’])</w:t>
-      </w:r>
-      <w:r>
-        <w:rPr>
-          <w:rFonts w:ascii="Segoe UI" w:eastAsia="Segoe UI" w:hAnsi="Segoe UI" w:cs="Times New Roman"/>
-          <w:color w:val="277DFF"/>
-          <w:sz w:val="28"/>
-          <w:szCs w:val="28"/>
-        </w:rPr>
-        <w:t xml:space="preserve"> </w:t>
+        <w:t xml:space="preserve">'Capacity']) </w:t>
       </w:r>
       <w:r>
         <w:rPr>
@@ -2247,13 +2204,6 @@
           <w:sz w:val="20"/>
         </w:rPr>
         <w:t xml:space="preserve"> Add an expression :</w:t>
-      </w:r>
-      <w:r>
-        <w:rPr>
-          <w:rFonts w:ascii="Segoe UI" w:eastAsia="Segoe UI" w:hAnsi="Segoe UI" w:cs="Times New Roman"/>
-          <w:sz w:val="20"/>
-        </w:rPr>
-        <w:t xml:space="preserve">: </w:t>
       </w:r>
     </w:p>
     <w:p>
@@ -2350,25 +2300,14 @@
         </w:rPr>
         <w:t xml:space="preserve">The </w:t>
       </w:r>
-      <w:proofErr w:type="gramStart"/>
-      <w:r>
-        <w:rPr>
-          <w:rFonts w:ascii="Segoe UI" w:eastAsia="Segoe UI" w:hAnsi="Segoe UI" w:cs="Times New Roman"/>
-          <w:b/>
-          <w:bCs/>
-          <w:sz w:val="20"/>
-        </w:rPr>
-        <w:t>item(</w:t>
-      </w:r>
-      <w:proofErr w:type="gramEnd"/>
-      <w:r>
-        <w:rPr>
-          <w:rFonts w:ascii="Segoe UI" w:eastAsia="Segoe UI" w:hAnsi="Segoe UI" w:cs="Times New Roman"/>
-          <w:b/>
-          <w:bCs/>
-          <w:sz w:val="20"/>
-        </w:rPr>
-        <w:t xml:space="preserve">) </w:t>
+      <w:r>
+        <w:rPr>
+          <w:rFonts w:ascii="Segoe UI" w:eastAsia="Segoe UI" w:hAnsi="Segoe UI" w:cs="Times New Roman"/>
+          <w:b/>
+          <w:bCs/>
+          <w:sz w:val="20"/>
+        </w:rPr>
+        <w:t xml:space="preserve">item() </w:t>
       </w:r>
       <w:r>
         <w:rPr>
@@ -2400,27 +2339,7 @@
           <w:bCs/>
           <w:sz w:val="20"/>
         </w:rPr>
-        <w:t>Item</w:t>
-      </w:r>
-      <w:proofErr w:type="gramStart"/>
-      <w:r>
-        <w:rPr>
-          <w:rFonts w:ascii="Segoe UI" w:eastAsia="Segoe UI" w:hAnsi="Segoe UI" w:cs="Times New Roman"/>
-          <w:b/>
-          <w:bCs/>
-          <w:sz w:val="20"/>
-        </w:rPr>
-        <w:t>()[</w:t>
-      </w:r>
-      <w:proofErr w:type="gramEnd"/>
-      <w:r>
-        <w:rPr>
-          <w:rFonts w:ascii="Segoe UI" w:eastAsia="Segoe UI" w:hAnsi="Segoe UI" w:cs="Times New Roman"/>
-          <w:b/>
-          <w:bCs/>
-          <w:sz w:val="20"/>
-        </w:rPr>
-        <w:t>‘Capacity’]</w:t>
+        <w:t>Item()[‘Capacity’]</w:t>
       </w:r>
       <w:r>
         <w:rPr>
@@ -2429,25 +2348,14 @@
         </w:rPr>
         <w:t xml:space="preserve"> returns a string. To transform a string to an integer (because we need to increment it), we use the </w:t>
       </w:r>
-      <w:proofErr w:type="gramStart"/>
-      <w:r>
-        <w:rPr>
-          <w:rFonts w:ascii="Segoe UI" w:eastAsia="Segoe UI" w:hAnsi="Segoe UI" w:cs="Times New Roman"/>
-          <w:b/>
-          <w:bCs/>
-          <w:sz w:val="20"/>
-        </w:rPr>
-        <w:t>int(</w:t>
-      </w:r>
-      <w:proofErr w:type="gramEnd"/>
-      <w:r>
-        <w:rPr>
-          <w:rFonts w:ascii="Segoe UI" w:eastAsia="Segoe UI" w:hAnsi="Segoe UI" w:cs="Times New Roman"/>
-          <w:b/>
-          <w:bCs/>
-          <w:sz w:val="20"/>
-        </w:rPr>
-        <w:t>)</w:t>
+      <w:r>
+        <w:rPr>
+          <w:rFonts w:ascii="Segoe UI" w:eastAsia="Segoe UI" w:hAnsi="Segoe UI" w:cs="Times New Roman"/>
+          <w:b/>
+          <w:bCs/>
+          <w:sz w:val="20"/>
+        </w:rPr>
+        <w:t>int()</w:t>
       </w:r>
       <w:r>
         <w:rPr>
@@ -2659,25 +2567,14 @@
         </w:rPr>
         <w:t xml:space="preserve">Select </w:t>
       </w:r>
-      <w:proofErr w:type="gramStart"/>
-      <w:r>
-        <w:rPr>
-          <w:rFonts w:ascii="Segoe UI" w:eastAsia="Segoe UI" w:hAnsi="Segoe UI" w:cs="Times New Roman"/>
-          <w:b/>
-          <w:bCs/>
-          <w:sz w:val="20"/>
-        </w:rPr>
-        <w:t>I’ll</w:t>
-      </w:r>
-      <w:proofErr w:type="gramEnd"/>
-      <w:r>
-        <w:rPr>
-          <w:rFonts w:ascii="Segoe UI" w:eastAsia="Segoe UI" w:hAnsi="Segoe UI" w:cs="Times New Roman"/>
-          <w:b/>
-          <w:bCs/>
-          <w:sz w:val="20"/>
-        </w:rPr>
-        <w:t xml:space="preserve"> perform the trigger action</w:t>
+      <w:r>
+        <w:rPr>
+          <w:rFonts w:ascii="Segoe UI" w:eastAsia="Segoe UI" w:hAnsi="Segoe UI" w:cs="Times New Roman"/>
+          <w:b/>
+          <w:bCs/>
+          <w:sz w:val="20"/>
+        </w:rPr>
+        <w:t>I’ll perform the trigger action</w:t>
       </w:r>
       <w:r>
         <w:rPr>
@@ -3386,32 +3283,14 @@
           <w:bCs/>
           <w:sz w:val="20"/>
         </w:rPr>
-        <w:t xml:space="preserve">Add a </w:t>
-      </w:r>
-      <w:proofErr w:type="gramStart"/>
-      <w:r>
-        <w:rPr>
-          <w:rFonts w:ascii="Segoe UI" w:eastAsia="Segoe UI" w:hAnsi="Segoe UI" w:cs="Times New Roman"/>
-          <w:b/>
-          <w:bCs/>
-          <w:sz w:val="20"/>
-        </w:rPr>
-        <w:t>Condition</w:t>
-      </w:r>
-      <w:r>
-        <w:rPr>
-          <w:rFonts w:ascii="Segoe UI" w:eastAsia="Segoe UI" w:hAnsi="Segoe UI" w:cs="Times New Roman"/>
-          <w:sz w:val="20"/>
-        </w:rPr>
-        <w:t xml:space="preserve">  (</w:t>
-      </w:r>
-      <w:proofErr w:type="gramEnd"/>
-      <w:r>
-        <w:rPr>
-          <w:rFonts w:ascii="Segoe UI" w:eastAsia="Segoe UI" w:hAnsi="Segoe UI" w:cs="Times New Roman"/>
-          <w:sz w:val="20"/>
-        </w:rPr>
-        <w:t xml:space="preserve">from) the Control connector) in the </w:t>
+        <w:t>Add a Condition</w:t>
+      </w:r>
+      <w:r>
+        <w:rPr>
+          <w:rFonts w:ascii="Segoe UI" w:eastAsia="Segoe UI" w:hAnsi="Segoe UI" w:cs="Times New Roman"/>
+          <w:sz w:val="20"/>
+        </w:rPr>
+        <w:t xml:space="preserve">  (from) the Control connector) in the </w:t>
       </w:r>
       <w:r>
         <w:rPr>
@@ -3488,27 +3367,7 @@
           <w:bCs/>
           <w:sz w:val="20"/>
         </w:rPr>
-        <w:t xml:space="preserve"> int(item</w:t>
-      </w:r>
-      <w:proofErr w:type="gramStart"/>
-      <w:r>
-        <w:rPr>
-          <w:rFonts w:ascii="Segoe UI" w:eastAsia="Segoe UI" w:hAnsi="Segoe UI" w:cs="Times New Roman"/>
-          <w:b/>
-          <w:bCs/>
-          <w:sz w:val="20"/>
-        </w:rPr>
-        <w:t>()[</w:t>
-      </w:r>
-      <w:proofErr w:type="gramEnd"/>
-      <w:r>
-        <w:rPr>
-          <w:rFonts w:ascii="Segoe UI" w:eastAsia="Segoe UI" w:hAnsi="Segoe UI" w:cs="Times New Roman"/>
-          <w:b/>
-          <w:bCs/>
-          <w:sz w:val="20"/>
-        </w:rPr>
-        <w:t>‘Capacity’])</w:t>
+        <w:t xml:space="preserve"> int(item()[‘Capacity’])</w:t>
       </w:r>
       <w:r>
         <w:rPr>
@@ -3735,25 +3594,14 @@
         </w:rPr>
         <w:t xml:space="preserve">textbox, we will include an expression much as we did before by using the </w:t>
       </w:r>
-      <w:proofErr w:type="gramStart"/>
-      <w:r>
-        <w:rPr>
-          <w:rFonts w:ascii="Segoe UI" w:eastAsia="Segoe UI" w:hAnsi="Segoe UI" w:cs="Times New Roman"/>
-          <w:b/>
-          <w:bCs/>
-          <w:sz w:val="20"/>
-        </w:rPr>
-        <w:t>int(</w:t>
-      </w:r>
-      <w:proofErr w:type="gramEnd"/>
-      <w:r>
-        <w:rPr>
-          <w:rFonts w:ascii="Segoe UI" w:eastAsia="Segoe UI" w:hAnsi="Segoe UI" w:cs="Times New Roman"/>
-          <w:b/>
-          <w:bCs/>
-          <w:sz w:val="20"/>
-        </w:rPr>
-        <w:t>)</w:t>
+      <w:r>
+        <w:rPr>
+          <w:rFonts w:ascii="Segoe UI" w:eastAsia="Segoe UI" w:hAnsi="Segoe UI" w:cs="Times New Roman"/>
+          <w:b/>
+          <w:bCs/>
+          <w:sz w:val="20"/>
+        </w:rPr>
+        <w:t>int()</w:t>
       </w:r>
       <w:r>
         <w:rPr>
@@ -3801,27 +3649,7 @@
           <w:bCs/>
           <w:sz w:val="20"/>
         </w:rPr>
-        <w:t xml:space="preserve"> </w:t>
-      </w:r>
-      <w:proofErr w:type="gramStart"/>
-      <w:r>
-        <w:rPr>
-          <w:rFonts w:ascii="Segoe UI" w:eastAsia="Segoe UI" w:hAnsi="Segoe UI" w:cs="Times New Roman"/>
-          <w:b/>
-          <w:bCs/>
-          <w:sz w:val="20"/>
-        </w:rPr>
-        <w:t>int(</w:t>
-      </w:r>
-      <w:proofErr w:type="gramEnd"/>
-      <w:r>
-        <w:rPr>
-          <w:rFonts w:ascii="Segoe UI" w:eastAsia="Segoe UI" w:hAnsi="Segoe UI" w:cs="Times New Roman"/>
-          <w:b/>
-          <w:bCs/>
-          <w:sz w:val="20"/>
-        </w:rPr>
-        <w:t>)</w:t>
+        <w:t xml:space="preserve"> int()</w:t>
       </w:r>
     </w:p>
     <w:p>
@@ -3925,25 +3753,14 @@
         </w:rPr>
         <w:t xml:space="preserve">Move the cursor within the </w:t>
       </w:r>
-      <w:proofErr w:type="gramStart"/>
-      <w:r>
-        <w:rPr>
-          <w:rFonts w:ascii="Segoe UI" w:eastAsia="Segoe UI" w:hAnsi="Segoe UI" w:cs="Times New Roman"/>
-          <w:b/>
-          <w:bCs/>
-          <w:sz w:val="20"/>
-        </w:rPr>
-        <w:t>int(</w:t>
-      </w:r>
-      <w:proofErr w:type="gramEnd"/>
-      <w:r>
-        <w:rPr>
-          <w:rFonts w:ascii="Segoe UI" w:eastAsia="Segoe UI" w:hAnsi="Segoe UI" w:cs="Times New Roman"/>
-          <w:b/>
-          <w:bCs/>
-          <w:sz w:val="20"/>
-        </w:rPr>
-        <w:t>)</w:t>
+      <w:r>
+        <w:rPr>
+          <w:rFonts w:ascii="Segoe UI" w:eastAsia="Segoe UI" w:hAnsi="Segoe UI" w:cs="Times New Roman"/>
+          <w:b/>
+          <w:bCs/>
+          <w:sz w:val="20"/>
+        </w:rPr>
+        <w:t>int()</w:t>
       </w:r>
       <w:r>
         <w:rPr>
@@ -4343,27 +4160,7 @@
           <w:bCs/>
           <w:sz w:val="20"/>
         </w:rPr>
-        <w:t>int(item</w:t>
-      </w:r>
-      <w:proofErr w:type="gramStart"/>
-      <w:r>
-        <w:rPr>
-          <w:rFonts w:ascii="Segoe UI" w:eastAsia="Segoe UI" w:hAnsi="Segoe UI" w:cs="Times New Roman"/>
-          <w:b/>
-          <w:bCs/>
-          <w:sz w:val="20"/>
-        </w:rPr>
-        <w:t>()[</w:t>
-      </w:r>
-      <w:proofErr w:type="gramEnd"/>
-      <w:r>
-        <w:rPr>
-          <w:rFonts w:ascii="Segoe UI" w:eastAsia="Segoe UI" w:hAnsi="Segoe UI" w:cs="Times New Roman"/>
-          <w:b/>
-          <w:bCs/>
-          <w:sz w:val="20"/>
-        </w:rPr>
-        <w:t>‘Capacity’])</w:t>
+        <w:t>int(item()[‘Capacity’])</w:t>
       </w:r>
       <w:r>
         <w:rPr>
@@ -4618,23 +4415,7 @@
           <w:rFonts w:ascii="Segoe UI" w:eastAsia="Segoe UI" w:hAnsi="Segoe UI" w:cs="Times New Roman"/>
           <w:sz w:val="20"/>
         </w:rPr>
-        <w:t xml:space="preserve">Next, </w:t>
-      </w:r>
-      <w:proofErr w:type="gramStart"/>
-      <w:r>
-        <w:rPr>
-          <w:rFonts w:ascii="Segoe UI" w:eastAsia="Segoe UI" w:hAnsi="Segoe UI" w:cs="Times New Roman"/>
-          <w:sz w:val="20"/>
-        </w:rPr>
-        <w:t>let’s</w:t>
-      </w:r>
-      <w:proofErr w:type="gramEnd"/>
-      <w:r>
-        <w:rPr>
-          <w:rFonts w:ascii="Segoe UI" w:eastAsia="Segoe UI" w:hAnsi="Segoe UI" w:cs="Times New Roman"/>
-          <w:sz w:val="20"/>
-        </w:rPr>
-        <w:t xml:space="preserve"> send an e-mail by adding an </w:t>
+        <w:t xml:space="preserve">Next, let’s send an e-mail by adding an </w:t>
       </w:r>
       <w:r>
         <w:rPr>
@@ -5224,7 +5005,6 @@
         </w:rPr>
         <w:t xml:space="preserve">Move the cursor just after the colon of </w:t>
       </w:r>
-      <w:proofErr w:type="gramStart"/>
       <w:r>
         <w:rPr>
           <w:rFonts w:ascii="Segoe UI" w:eastAsia="Segoe UI" w:hAnsi="Segoe UI" w:cs="Times New Roman"/>
@@ -5232,17 +5012,7 @@
           <w:iCs/>
           <w:sz w:val="20"/>
         </w:rPr>
-        <w:t>The</w:t>
-      </w:r>
-      <w:proofErr w:type="gramEnd"/>
-      <w:r>
-        <w:rPr>
-          <w:rFonts w:ascii="Segoe UI" w:eastAsia="Segoe UI" w:hAnsi="Segoe UI" w:cs="Times New Roman"/>
-          <w:i/>
-          <w:iCs/>
-          <w:sz w:val="20"/>
-        </w:rPr>
-        <w:t xml:space="preserve"> biggest office is:</w:t>
+        <w:t>The biggest office is:</w:t>
       </w:r>
     </w:p>
     <w:p>
@@ -5331,17 +5101,8 @@
           <w:rFonts w:ascii="Segoe UI" w:eastAsia="Segoe UI" w:hAnsi="Segoe UI" w:cs="Times New Roman"/>
           <w:sz w:val="20"/>
         </w:rPr>
-        <w:t xml:space="preserve">Click Add a Dynamic </w:t>
-      </w:r>
-      <w:proofErr w:type="gramStart"/>
-      <w:r>
-        <w:rPr>
-          <w:rFonts w:ascii="Segoe UI" w:eastAsia="Segoe UI" w:hAnsi="Segoe UI" w:cs="Times New Roman"/>
-          <w:sz w:val="20"/>
-        </w:rPr>
-        <w:t>value :</w:t>
-      </w:r>
-      <w:proofErr w:type="gramEnd"/>
+        <w:t>Click Add a Dynamic value :</w:t>
+      </w:r>
     </w:p>
     <w:p>
       <w:pPr>
@@ -5933,21 +5694,12 @@
           <w:sz w:val="20"/>
         </w:rPr>
       </w:pPr>
-      <w:proofErr w:type="gramStart"/>
-      <w:r>
-        <w:rPr>
-          <w:rFonts w:ascii="Segoe UI" w:eastAsia="Segoe UI" w:hAnsi="Segoe UI" w:cs="Times New Roman"/>
-          <w:sz w:val="20"/>
-        </w:rPr>
-        <w:t>Let’s</w:t>
-      </w:r>
-      <w:proofErr w:type="gramEnd"/>
-      <w:r>
-        <w:rPr>
-          <w:rFonts w:ascii="Segoe UI" w:eastAsia="Segoe UI" w:hAnsi="Segoe UI" w:cs="Times New Roman"/>
-          <w:sz w:val="20"/>
-        </w:rPr>
-        <w:t xml:space="preserve"> define the list formatting logic. Before the </w:t>
+      <w:r>
+        <w:rPr>
+          <w:rFonts w:ascii="Segoe UI" w:eastAsia="Segoe UI" w:hAnsi="Segoe UI" w:cs="Times New Roman"/>
+          <w:sz w:val="20"/>
+        </w:rPr>
+        <w:t xml:space="preserve">Let’s define the list formatting logic. Before the </w:t>
       </w:r>
       <w:r>
         <w:rPr>

</xml_diff>